<commit_message>
week 10 update 2.0
</commit_message>
<xml_diff>
--- a/Week-10-JavaScript_and_DOM_Manipulation/Week-10-research.docx
+++ b/Week-10-JavaScript_and_DOM_Manipulation/Week-10-research.docx
@@ -35,7 +35,381 @@
           <w:rFonts w:ascii="Segoe UI" w:hAnsi="Segoe UI" w:cs="Segoe UI"/>
           <w:color w:val="21252A"/>
         </w:rPr>
-        <w:t>What is the document object? What are some other methods available on the document object that don't select elements from the DOM?</w:t>
+        <w:t xml:space="preserve">All of the </w:t>
+      </w:r>
+      <w:proofErr w:type="spellStart"/>
+      <w:r>
+        <w:rPr>
+          <w:rFonts w:ascii="Segoe UI" w:hAnsi="Segoe UI" w:cs="Segoe UI"/>
+          <w:color w:val="21252A"/>
+        </w:rPr>
+        <w:t>js</w:t>
+      </w:r>
+      <w:proofErr w:type="spellEnd"/>
+      <w:r>
+        <w:rPr>
+          <w:rFonts w:ascii="Segoe UI" w:hAnsi="Segoe UI" w:cs="Segoe UI"/>
+          <w:color w:val="21252A"/>
+        </w:rPr>
+        <w:t xml:space="preserve"> style </w:t>
+      </w:r>
+      <w:proofErr w:type="spellStart"/>
+      <w:r>
+        <w:rPr>
+          <w:rFonts w:ascii="Segoe UI" w:hAnsi="Segoe UI" w:cs="Segoe UI"/>
+          <w:color w:val="21252A"/>
+        </w:rPr>
+        <w:t>metods</w:t>
+      </w:r>
+      <w:proofErr w:type="spellEnd"/>
+      <w:r>
+        <w:rPr>
+          <w:rFonts w:ascii="Segoe UI" w:hAnsi="Segoe UI" w:cs="Segoe UI"/>
+          <w:color w:val="21252A"/>
+        </w:rPr>
+        <w:t xml:space="preserve"> begin with “document” then have the following appended to the end with a “.” </w:t>
+      </w:r>
+      <w:proofErr w:type="gramStart"/>
+      <w:r>
+        <w:rPr>
+          <w:rFonts w:ascii="Segoe UI" w:hAnsi="Segoe UI" w:cs="Segoe UI"/>
+          <w:color w:val="21252A"/>
+        </w:rPr>
+        <w:t>- .</w:t>
+      </w:r>
+      <w:proofErr w:type="spellStart"/>
+      <w:r>
+        <w:rPr>
+          <w:rFonts w:ascii="Segoe UI" w:hAnsi="Segoe UI" w:cs="Segoe UI"/>
+          <w:color w:val="21252A"/>
+        </w:rPr>
+        <w:t>getElementById</w:t>
+      </w:r>
+      <w:proofErr w:type="spellEnd"/>
+      <w:proofErr w:type="gramEnd"/>
+      <w:r>
+        <w:rPr>
+          <w:rFonts w:ascii="Segoe UI" w:hAnsi="Segoe UI" w:cs="Segoe UI"/>
+          <w:color w:val="21252A"/>
+        </w:rPr>
+        <w:t xml:space="preserve">, </w:t>
+      </w:r>
+      <w:r>
+        <w:rPr>
+          <w:rFonts w:ascii="Segoe UI" w:hAnsi="Segoe UI" w:cs="Segoe UI"/>
+          <w:color w:val="21252A"/>
+        </w:rPr>
+        <w:t>.</w:t>
+      </w:r>
+      <w:proofErr w:type="spellStart"/>
+      <w:r>
+        <w:rPr>
+          <w:rFonts w:ascii="Segoe UI" w:hAnsi="Segoe UI" w:cs="Segoe UI"/>
+          <w:color w:val="21252A"/>
+        </w:rPr>
+        <w:t>getElementsByTagName</w:t>
+      </w:r>
+      <w:proofErr w:type="spellEnd"/>
+      <w:r>
+        <w:rPr>
+          <w:rFonts w:ascii="Segoe UI" w:hAnsi="Segoe UI" w:cs="Segoe UI"/>
+          <w:color w:val="21252A"/>
+        </w:rPr>
+        <w:t xml:space="preserve">, </w:t>
+      </w:r>
+      <w:r>
+        <w:rPr>
+          <w:rFonts w:ascii="Segoe UI" w:hAnsi="Segoe UI" w:cs="Segoe UI"/>
+          <w:color w:val="21252A"/>
+        </w:rPr>
+        <w:t>.</w:t>
+      </w:r>
+      <w:proofErr w:type="spellStart"/>
+      <w:r>
+        <w:rPr>
+          <w:rFonts w:ascii="Segoe UI" w:hAnsi="Segoe UI" w:cs="Segoe UI"/>
+          <w:color w:val="21252A"/>
+        </w:rPr>
+        <w:t>getElementsByClassName</w:t>
+      </w:r>
+      <w:proofErr w:type="spellEnd"/>
+      <w:r>
+        <w:rPr>
+          <w:rFonts w:ascii="Segoe UI" w:hAnsi="Segoe UI" w:cs="Segoe UI"/>
+          <w:color w:val="21252A"/>
+        </w:rPr>
+        <w:t xml:space="preserve">, </w:t>
+      </w:r>
+      <w:r>
+        <w:rPr>
+          <w:rFonts w:ascii="Segoe UI" w:hAnsi="Segoe UI" w:cs="Segoe UI"/>
+          <w:color w:val="21252A"/>
+        </w:rPr>
+        <w:t>.</w:t>
+      </w:r>
+      <w:proofErr w:type="spellStart"/>
+      <w:r>
+        <w:rPr>
+          <w:rFonts w:ascii="Segoe UI" w:hAnsi="Segoe UI" w:cs="Segoe UI"/>
+          <w:color w:val="21252A"/>
+        </w:rPr>
+        <w:t>querySelectorAll</w:t>
+      </w:r>
+      <w:proofErr w:type="spellEnd"/>
+      <w:r>
+        <w:rPr>
+          <w:rFonts w:ascii="Segoe UI" w:hAnsi="Segoe UI" w:cs="Segoe UI"/>
+          <w:color w:val="21252A"/>
+        </w:rPr>
+        <w:t xml:space="preserve">, </w:t>
+      </w:r>
+      <w:r>
+        <w:rPr>
+          <w:rFonts w:ascii="Segoe UI" w:hAnsi="Segoe UI" w:cs="Segoe UI"/>
+          <w:color w:val="21252A"/>
+        </w:rPr>
+        <w:t>.</w:t>
+      </w:r>
+      <w:r>
+        <w:rPr>
+          <w:rFonts w:ascii="Segoe UI" w:hAnsi="Segoe UI" w:cs="Segoe UI"/>
+          <w:color w:val="21252A"/>
+        </w:rPr>
+        <w:t>(html element title).</w:t>
+      </w:r>
+      <w:r>
+        <w:rPr>
+          <w:rFonts w:ascii="Segoe UI" w:hAnsi="Segoe UI" w:cs="Segoe UI"/>
+          <w:color w:val="21252A"/>
+        </w:rPr>
+        <w:t xml:space="preserve"> They all work in the same fashion</w:t>
+      </w:r>
+      <w:r>
+        <w:rPr>
+          <w:rFonts w:ascii="Segoe UI" w:hAnsi="Segoe UI" w:cs="Segoe UI"/>
+          <w:color w:val="21252A"/>
+        </w:rPr>
+        <w:t xml:space="preserve">, for example, in the html there is a </w:t>
+      </w:r>
+      <w:r>
+        <w:rPr>
+          <w:rFonts w:ascii="Segoe UI" w:hAnsi="Segoe UI" w:cs="Segoe UI"/>
+          <w:color w:val="21252A"/>
+        </w:rPr>
+        <w:t>&lt;div id</w:t>
+      </w:r>
+      <w:proofErr w:type="gramStart"/>
+      <w:r>
+        <w:rPr>
+          <w:rFonts w:ascii="Segoe UI" w:hAnsi="Segoe UI" w:cs="Segoe UI"/>
+          <w:color w:val="21252A"/>
+        </w:rPr>
+        <w:t>=”</w:t>
+      </w:r>
+      <w:r>
+        <w:rPr>
+          <w:rFonts w:ascii="Segoe UI" w:hAnsi="Segoe UI" w:cs="Segoe UI"/>
+          <w:color w:val="21252A"/>
+        </w:rPr>
+        <w:t>this</w:t>
+      </w:r>
+      <w:proofErr w:type="gramEnd"/>
+      <w:r>
+        <w:rPr>
+          <w:rFonts w:ascii="Segoe UI" w:hAnsi="Segoe UI" w:cs="Segoe UI"/>
+          <w:color w:val="21252A"/>
+        </w:rPr>
+        <w:t>-tag</w:t>
+      </w:r>
+      <w:r>
+        <w:rPr>
+          <w:rFonts w:ascii="Segoe UI" w:hAnsi="Segoe UI" w:cs="Segoe UI"/>
+          <w:color w:val="21252A"/>
+        </w:rPr>
+        <w:t>”&gt;</w:t>
+      </w:r>
+      <w:r>
+        <w:rPr>
+          <w:rFonts w:ascii="Segoe UI" w:hAnsi="Segoe UI" w:cs="Segoe UI"/>
+          <w:color w:val="21252A"/>
+        </w:rPr>
+        <w:t xml:space="preserve"> </w:t>
+      </w:r>
+      <w:proofErr w:type="spellStart"/>
+      <w:r>
+        <w:rPr>
+          <w:rFonts w:ascii="Segoe UI" w:hAnsi="Segoe UI" w:cs="Segoe UI"/>
+          <w:color w:val="21252A"/>
+        </w:rPr>
+        <w:t>Document.getElementById</w:t>
+      </w:r>
+      <w:proofErr w:type="spellEnd"/>
+      <w:r>
+        <w:rPr>
+          <w:rFonts w:ascii="Segoe UI" w:hAnsi="Segoe UI" w:cs="Segoe UI"/>
+          <w:color w:val="21252A"/>
+        </w:rPr>
+        <w:t xml:space="preserve">(“this-tag”) searches the html for the id tag that is given in the section, and then will perform the action requested. </w:t>
+      </w:r>
+      <w:proofErr w:type="spellStart"/>
+      <w:r>
+        <w:rPr>
+          <w:rFonts w:ascii="Segoe UI" w:hAnsi="Segoe UI" w:cs="Segoe UI"/>
+          <w:color w:val="21252A"/>
+        </w:rPr>
+        <w:t>tagName</w:t>
+      </w:r>
+      <w:proofErr w:type="spellEnd"/>
+      <w:r>
+        <w:rPr>
+          <w:rFonts w:ascii="Segoe UI" w:hAnsi="Segoe UI" w:cs="Segoe UI"/>
+          <w:color w:val="21252A"/>
+        </w:rPr>
+        <w:t>(</w:t>
+      </w:r>
+      <w:r>
+        <w:rPr>
+          <w:rFonts w:ascii="Segoe UI" w:hAnsi="Segoe UI" w:cs="Segoe UI"/>
+          <w:color w:val="21252A"/>
+        </w:rPr>
+        <w:t>“div”) looks for the specific tags like &lt;div&gt;, &lt;p</w:t>
+      </w:r>
+      <w:proofErr w:type="gramStart"/>
+      <w:r>
+        <w:rPr>
+          <w:rFonts w:ascii="Segoe UI" w:hAnsi="Segoe UI" w:cs="Segoe UI"/>
+          <w:color w:val="21252A"/>
+        </w:rPr>
+        <w:t>&gt;,&lt;</w:t>
+      </w:r>
+      <w:proofErr w:type="gramEnd"/>
+      <w:r>
+        <w:rPr>
+          <w:rFonts w:ascii="Segoe UI" w:hAnsi="Segoe UI" w:cs="Segoe UI"/>
+          <w:color w:val="21252A"/>
+        </w:rPr>
+        <w:t xml:space="preserve">body&gt;, etc. </w:t>
+      </w:r>
+      <w:proofErr w:type="spellStart"/>
+      <w:proofErr w:type="gramStart"/>
+      <w:r>
+        <w:rPr>
+          <w:rFonts w:ascii="Segoe UI" w:hAnsi="Segoe UI" w:cs="Segoe UI"/>
+          <w:color w:val="21252A"/>
+        </w:rPr>
+        <w:t>ClassName</w:t>
+      </w:r>
+      <w:proofErr w:type="spellEnd"/>
+      <w:r>
+        <w:rPr>
+          <w:rFonts w:ascii="Segoe UI" w:hAnsi="Segoe UI" w:cs="Segoe UI"/>
+          <w:color w:val="21252A"/>
+        </w:rPr>
+        <w:t>(</w:t>
+      </w:r>
+      <w:proofErr w:type="gramEnd"/>
+      <w:r>
+        <w:rPr>
+          <w:rFonts w:ascii="Segoe UI" w:hAnsi="Segoe UI" w:cs="Segoe UI"/>
+          <w:color w:val="21252A"/>
+        </w:rPr>
+        <w:t>) looks for the specific class given, class=”</w:t>
+      </w:r>
+      <w:proofErr w:type="spellStart"/>
+      <w:r>
+        <w:rPr>
+          <w:rFonts w:ascii="Segoe UI" w:hAnsi="Segoe UI" w:cs="Segoe UI"/>
+          <w:color w:val="21252A"/>
+        </w:rPr>
+        <w:t>intro”,”form</w:t>
+      </w:r>
+      <w:proofErr w:type="spellEnd"/>
+      <w:r>
+        <w:rPr>
+          <w:rFonts w:ascii="Segoe UI" w:hAnsi="Segoe UI" w:cs="Segoe UI"/>
+          <w:color w:val="21252A"/>
+        </w:rPr>
+        <w:t xml:space="preserve">”, “table”, etc. query selector will select an item by the html and </w:t>
+      </w:r>
+      <w:proofErr w:type="spellStart"/>
+      <w:r>
+        <w:rPr>
+          <w:rFonts w:ascii="Segoe UI" w:hAnsi="Segoe UI" w:cs="Segoe UI"/>
+          <w:color w:val="21252A"/>
+        </w:rPr>
+        <w:t>css</w:t>
+      </w:r>
+      <w:proofErr w:type="spellEnd"/>
+      <w:r>
+        <w:rPr>
+          <w:rFonts w:ascii="Segoe UI" w:hAnsi="Segoe UI" w:cs="Segoe UI"/>
+          <w:color w:val="21252A"/>
+        </w:rPr>
+        <w:t xml:space="preserve"> class tags – like “div class=”table”” would find all of the </w:t>
+      </w:r>
+      <w:proofErr w:type="spellStart"/>
+      <w:r>
+        <w:rPr>
+          <w:rFonts w:ascii="Segoe UI" w:hAnsi="Segoe UI" w:cs="Segoe UI"/>
+          <w:color w:val="21252A"/>
+        </w:rPr>
+        <w:t>div’s</w:t>
+      </w:r>
+      <w:proofErr w:type="spellEnd"/>
+      <w:r>
+        <w:rPr>
+          <w:rFonts w:ascii="Segoe UI" w:hAnsi="Segoe UI" w:cs="Segoe UI"/>
+          <w:color w:val="21252A"/>
+        </w:rPr>
+        <w:t xml:space="preserve"> with a class of table.  </w:t>
+      </w:r>
+      <w:r>
+        <w:rPr>
+          <w:rFonts w:ascii="Segoe UI" w:hAnsi="Segoe UI" w:cs="Segoe UI"/>
+          <w:color w:val="21252A"/>
+        </w:rPr>
+        <w:t xml:space="preserve">Lastly is the html objects, it selects the object you link to it, </w:t>
+      </w:r>
+      <w:proofErr w:type="spellStart"/>
+      <w:proofErr w:type="gramStart"/>
+      <w:r>
+        <w:rPr>
+          <w:rFonts w:ascii="Segoe UI" w:hAnsi="Segoe UI" w:cs="Segoe UI"/>
+          <w:color w:val="21252A"/>
+        </w:rPr>
+        <w:t>document.form</w:t>
+      </w:r>
+      <w:proofErr w:type="spellEnd"/>
+      <w:proofErr w:type="gramEnd"/>
+      <w:r>
+        <w:rPr>
+          <w:rFonts w:ascii="Segoe UI" w:hAnsi="Segoe UI" w:cs="Segoe UI"/>
+          <w:color w:val="21252A"/>
+        </w:rPr>
+        <w:t xml:space="preserve">, </w:t>
+      </w:r>
+      <w:proofErr w:type="spellStart"/>
+      <w:r>
+        <w:rPr>
+          <w:rFonts w:ascii="Segoe UI" w:hAnsi="Segoe UI" w:cs="Segoe UI"/>
+          <w:color w:val="21252A"/>
+        </w:rPr>
+        <w:t>document.body</w:t>
+      </w:r>
+      <w:proofErr w:type="spellEnd"/>
+      <w:r>
+        <w:rPr>
+          <w:rFonts w:ascii="Segoe UI" w:hAnsi="Segoe UI" w:cs="Segoe UI"/>
+          <w:color w:val="21252A"/>
+        </w:rPr>
+        <w:t>, .images, etc.</w:t>
+      </w:r>
+      <w:r>
+        <w:rPr>
+          <w:rFonts w:ascii="Segoe UI" w:hAnsi="Segoe UI" w:cs="Segoe UI"/>
+          <w:color w:val="21252A"/>
+        </w:rPr>
+        <w:t xml:space="preserve"> </w:t>
       </w:r>
     </w:p>
     <w:p>
@@ -53,10 +427,165 @@
           <w:rFonts w:ascii="Segoe UI" w:hAnsi="Segoe UI" w:cs="Segoe UI"/>
           <w:color w:val="21252A"/>
         </w:rPr>
-        <w:t>What is your favorite thing you learned this week?</w:t>
-      </w:r>
+        <w:t xml:space="preserve">Ref: </w:t>
+      </w:r>
+      <w:hyperlink r:id="rId4" w:history="1">
+        <w:r>
+          <w:rPr>
+            <w:rStyle w:val="Hyperlink"/>
+            <w:rFonts w:ascii="Segoe UI" w:hAnsi="Segoe UI" w:cs="Segoe UI"/>
+          </w:rPr>
+          <w:t>https://www.w3schools.com/js/js_htmldom_elements.asp</w:t>
+        </w:r>
+      </w:hyperlink>
     </w:p>
-    <w:p/>
+    <w:p>
+      <w:pPr>
+        <w:pStyle w:val="NormalWeb"/>
+        <w:shd w:val="clear" w:color="auto" w:fill="FFFFFF"/>
+        <w:spacing w:before="0" w:beforeAutospacing="0"/>
+        <w:rPr>
+          <w:rFonts w:ascii="Segoe UI" w:hAnsi="Segoe UI" w:cs="Segoe UI"/>
+          <w:color w:val="21252A"/>
+        </w:rPr>
+      </w:pPr>
+      <w:r>
+        <w:rPr>
+          <w:rFonts w:ascii="Segoe UI" w:hAnsi="Segoe UI" w:cs="Segoe UI"/>
+          <w:color w:val="21252A"/>
+        </w:rPr>
+        <w:t>What is the document object? What are some other methods available on the document object that don't select elements from the DOM?</w:t>
+      </w:r>
+    </w:p>
+    <w:p>
+      <w:pPr>
+        <w:pStyle w:val="NormalWeb"/>
+        <w:shd w:val="clear" w:color="auto" w:fill="FFFFFF"/>
+        <w:spacing w:before="0" w:beforeAutospacing="0"/>
+        <w:rPr>
+          <w:rFonts w:ascii="Segoe UI" w:hAnsi="Segoe UI" w:cs="Segoe UI"/>
+          <w:color w:val="21252A"/>
+        </w:rPr>
+      </w:pPr>
+    </w:p>
+    <w:p>
+      <w:pPr>
+        <w:pStyle w:val="NormalWeb"/>
+        <w:shd w:val="clear" w:color="auto" w:fill="FFFFFF"/>
+        <w:spacing w:before="0" w:beforeAutospacing="0"/>
+        <w:rPr>
+          <w:rFonts w:ascii="Segoe UI" w:hAnsi="Segoe UI" w:cs="Segoe UI"/>
+          <w:color w:val="21252A"/>
+        </w:rPr>
+      </w:pPr>
+      <w:r>
+        <w:rPr>
+          <w:rFonts w:ascii="Segoe UI" w:hAnsi="Segoe UI" w:cs="Segoe UI"/>
+          <w:color w:val="21252A"/>
+        </w:rPr>
+        <w:t xml:space="preserve">The document object is the reference to the html page you are creating/using. There are a number of methods to select objects, there are also a number of methods to change how they behave when rendered, you can even add or remove whole elements without having to change the html. Changing things uses the element keyword to change an </w:t>
+      </w:r>
+      <w:proofErr w:type="spellStart"/>
+      <w:r>
+        <w:rPr>
+          <w:rFonts w:ascii="Segoe UI" w:hAnsi="Segoe UI" w:cs="Segoe UI"/>
+          <w:color w:val="21252A"/>
+        </w:rPr>
+        <w:t>innerHTML</w:t>
+      </w:r>
+      <w:proofErr w:type="spellEnd"/>
+      <w:r>
+        <w:rPr>
+          <w:rFonts w:ascii="Segoe UI" w:hAnsi="Segoe UI" w:cs="Segoe UI"/>
+          <w:color w:val="21252A"/>
+        </w:rPr>
+        <w:t xml:space="preserve"> element, an associated attribute, even the </w:t>
+      </w:r>
+      <w:proofErr w:type="spellStart"/>
+      <w:r>
+        <w:rPr>
+          <w:rFonts w:ascii="Segoe UI" w:hAnsi="Segoe UI" w:cs="Segoe UI"/>
+          <w:color w:val="21252A"/>
+        </w:rPr>
+        <w:t>styleing</w:t>
+      </w:r>
+      <w:proofErr w:type="spellEnd"/>
+      <w:r>
+        <w:rPr>
+          <w:rFonts w:ascii="Segoe UI" w:hAnsi="Segoe UI" w:cs="Segoe UI"/>
+          <w:color w:val="21252A"/>
+        </w:rPr>
+        <w:t xml:space="preserve"> of said element. You can create new elements, remove/add/</w:t>
+      </w:r>
+      <w:proofErr w:type="spellStart"/>
+      <w:r>
+        <w:rPr>
+          <w:rFonts w:ascii="Segoe UI" w:hAnsi="Segoe UI" w:cs="Segoe UI"/>
+          <w:color w:val="21252A"/>
+        </w:rPr>
+        <w:t>replaceChild</w:t>
+      </w:r>
+      <w:proofErr w:type="spellEnd"/>
+      <w:r>
+        <w:rPr>
+          <w:rFonts w:ascii="Segoe UI" w:hAnsi="Segoe UI" w:cs="Segoe UI"/>
+          <w:color w:val="21252A"/>
+        </w:rPr>
+        <w:t xml:space="preserve"> when allowing for user changes. </w:t>
+      </w:r>
+    </w:p>
+    <w:p>
+      <w:pPr>
+        <w:pStyle w:val="NormalWeb"/>
+        <w:shd w:val="clear" w:color="auto" w:fill="FFFFFF"/>
+        <w:spacing w:before="0" w:beforeAutospacing="0"/>
+        <w:rPr>
+          <w:rFonts w:ascii="Segoe UI" w:hAnsi="Segoe UI" w:cs="Segoe UI"/>
+          <w:color w:val="21252A"/>
+        </w:rPr>
+      </w:pPr>
+    </w:p>
+    <w:p>
+      <w:pPr>
+        <w:pStyle w:val="NormalWeb"/>
+        <w:shd w:val="clear" w:color="auto" w:fill="FFFFFF"/>
+        <w:spacing w:before="0" w:beforeAutospacing="0"/>
+        <w:rPr>
+          <w:rFonts w:ascii="Segoe UI" w:hAnsi="Segoe UI" w:cs="Segoe UI"/>
+          <w:color w:val="21252A"/>
+        </w:rPr>
+      </w:pPr>
+      <w:r>
+        <w:rPr>
+          <w:rFonts w:ascii="Segoe UI" w:hAnsi="Segoe UI" w:cs="Segoe UI"/>
+          <w:color w:val="21252A"/>
+        </w:rPr>
+        <w:t xml:space="preserve">Ref: </w:t>
+      </w:r>
+      <w:hyperlink r:id="rId5" w:history="1">
+        <w:r>
+          <w:rPr>
+            <w:rStyle w:val="Hyperlink"/>
+            <w:rFonts w:ascii="Segoe UI" w:hAnsi="Segoe UI" w:cs="Segoe UI"/>
+          </w:rPr>
+          <w:t>https://www.w3schools.com/js/js_htmldom_document.asp</w:t>
+        </w:r>
+      </w:hyperlink>
+    </w:p>
+    <w:p>
+      <w:pPr>
+        <w:pStyle w:val="NormalWeb"/>
+        <w:shd w:val="clear" w:color="auto" w:fill="FFFFFF"/>
+        <w:spacing w:before="0" w:beforeAutospacing="0"/>
+      </w:pPr>
+      <w:r>
+        <w:rPr>
+          <w:rFonts w:ascii="Segoe UI" w:hAnsi="Segoe UI" w:cs="Segoe UI"/>
+          <w:color w:val="21252A"/>
+        </w:rPr>
+        <w:t xml:space="preserve"> </w:t>
+      </w:r>
+    </w:p>
     <w:sectPr>
       <w:pgSz w:w="12240" w:h="15840"/>
       <w:pgMar w:top="1440" w:right="1440" w:bottom="1440" w:left="1440" w:header="720" w:footer="720" w:gutter="0"/>
@@ -497,7 +1026,6 @@
     <w:name w:val="Normal (Web)"/>
     <w:basedOn w:val="Normal"/>
     <w:uiPriority w:val="99"/>
-    <w:semiHidden/>
     <w:unhideWhenUsed/>
     <w:rsid w:val="00FB1F23"/>
     <w:pPr>
@@ -507,6 +1035,29 @@
       <w:rFonts w:ascii="Times New Roman" w:eastAsia="Times New Roman" w:hAnsi="Times New Roman" w:cs="Times New Roman"/>
       <w:sz w:val="24"/>
       <w:szCs w:val="24"/>
+    </w:rPr>
+  </w:style>
+  <w:style w:type="character" w:styleId="Hyperlink">
+    <w:name w:val="Hyperlink"/>
+    <w:basedOn w:val="DefaultParagraphFont"/>
+    <w:uiPriority w:val="99"/>
+    <w:unhideWhenUsed/>
+    <w:rsid w:val="00DC063F"/>
+    <w:rPr>
+      <w:color w:val="0563C1" w:themeColor="hyperlink"/>
+      <w:u w:val="single"/>
+    </w:rPr>
+  </w:style>
+  <w:style w:type="character" w:styleId="UnresolvedMention">
+    <w:name w:val="Unresolved Mention"/>
+    <w:basedOn w:val="DefaultParagraphFont"/>
+    <w:uiPriority w:val="99"/>
+    <w:semiHidden/>
+    <w:unhideWhenUsed/>
+    <w:rsid w:val="00DC063F"/>
+    <w:rPr>
+      <w:color w:val="605E5C"/>
+      <w:shd w:val="clear" w:color="auto" w:fill="E1DFDD"/>
     </w:rPr>
   </w:style>
 </w:styles>

</xml_diff>